<commit_message>
Cambios viejos de 2018 no metidos al repo remoto
</commit_message>
<xml_diff>
--- a/Jerry/App_Data/CONTRATO_MODIFICADO.docx
+++ b/Jerry/App_Data/CONTRATO_MODIFICADO.docx
@@ -550,7 +550,6 @@
           <w:lang w:val="es-ES"/>
         </w:rPr>
       </w:pPr>
-      <w:proofErr w:type="gramStart"/>
       <w:r>
         <w:rPr>
           <w:rFonts w:ascii="Arial" w:hAnsi="Arial" w:cs="Arial"/>
@@ -567,17 +566,7 @@
           <w:szCs w:val="20"/>
           <w:lang w:val="es-ES"/>
         </w:rPr>
-        <w:t>)</w:t>
-      </w:r>
-      <w:proofErr w:type="gramEnd"/>
-      <w:r>
-        <w:rPr>
-          <w:rFonts w:ascii="Arial" w:hAnsi="Arial" w:cs="Arial"/>
-          <w:sz w:val="20"/>
-          <w:szCs w:val="20"/>
-          <w:lang w:val="es-ES"/>
-        </w:rPr>
-        <w:t>. -</w:t>
+        <w:t>). -</w:t>
       </w:r>
       <w:r>
         <w:rPr>
@@ -667,19 +656,8 @@
           <w:szCs w:val="20"/>
           <w:lang w:val="es-ES"/>
         </w:rPr>
-        <w:t xml:space="preserve"> </w:t>
-      </w:r>
-      <w:proofErr w:type="spellStart"/>
-      <w:r>
-        <w:rPr>
-          <w:rFonts w:ascii="Arial" w:hAnsi="Arial" w:cs="Arial"/>
-          <w:sz w:val="20"/>
-          <w:szCs w:val="20"/>
-          <w:lang w:val="es-ES"/>
-        </w:rPr>
-        <w:t>Kid’s</w:t>
-      </w:r>
-      <w:proofErr w:type="spellEnd"/>
+        <w:t xml:space="preserve"> Kid’s</w:t>
+      </w:r>
       <w:r>
         <w:rPr>
           <w:rFonts w:ascii="Arial" w:hAnsi="Arial" w:cs="Arial"/>
@@ -817,27 +795,7 @@
           <w:szCs w:val="20"/>
           <w:lang w:val="es-ES"/>
         </w:rPr>
-        <w:t xml:space="preserve"> Un segundo jardín, con un área de 455 (cuatrocientos cincuenta y cinco) metros cuadrados, denominado “Jardín </w:t>
-      </w:r>
-      <w:proofErr w:type="spellStart"/>
-      <w:r>
-        <w:rPr>
-          <w:rFonts w:ascii="Arial" w:hAnsi="Arial" w:cs="Arial"/>
-          <w:sz w:val="20"/>
-          <w:szCs w:val="20"/>
-          <w:lang w:val="es-ES"/>
-        </w:rPr>
-        <w:t>Kid’s</w:t>
-      </w:r>
-      <w:proofErr w:type="spellEnd"/>
-      <w:r>
-        <w:rPr>
-          <w:rFonts w:ascii="Arial" w:hAnsi="Arial" w:cs="Arial"/>
-          <w:sz w:val="20"/>
-          <w:szCs w:val="20"/>
-          <w:lang w:val="es-ES"/>
-        </w:rPr>
-        <w:t xml:space="preserve">”, que incluye </w:t>
+        <w:t xml:space="preserve"> Un segundo jardín, con un área de 455 (cuatrocientos cincuenta y cinco) metros cuadrados, denominado “Jardín Kid’s”, que incluye </w:t>
       </w:r>
       <w:r>
         <w:rPr>
@@ -1138,25 +1096,14 @@
           <w:lang w:val="es-ES"/>
         </w:rPr>
       </w:pPr>
-      <w:proofErr w:type="gramStart"/>
-      <w:r>
-        <w:rPr>
-          <w:rFonts w:ascii="Arial" w:hAnsi="Arial" w:cs="Arial"/>
-          <w:sz w:val="20"/>
-          <w:szCs w:val="20"/>
-          <w:lang w:val="es-ES"/>
-        </w:rPr>
-        <w:t>c)</w:t>
-      </w:r>
-      <w:proofErr w:type="gramEnd"/>
-      <w:r>
-        <w:rPr>
-          <w:rFonts w:ascii="Arial" w:hAnsi="Arial" w:cs="Arial"/>
-          <w:sz w:val="20"/>
-          <w:szCs w:val="20"/>
-          <w:lang w:val="es-ES"/>
-        </w:rPr>
-        <w:t>. -</w:t>
+      <w:r>
+        <w:rPr>
+          <w:rFonts w:ascii="Arial" w:hAnsi="Arial" w:cs="Arial"/>
+          <w:sz w:val="20"/>
+          <w:szCs w:val="20"/>
+          <w:lang w:val="es-ES"/>
+        </w:rPr>
+        <w:t>c). -</w:t>
       </w:r>
       <w:r>
         <w:rPr>
@@ -1500,50 +1447,224 @@
         </w:rPr>
         <w:t xml:space="preserve">, </w:t>
       </w:r>
+      <w:r>
+        <w:rPr>
+          <w:rFonts w:ascii="Arial" w:hAnsi="Arial" w:cs="Arial"/>
+          <w:sz w:val="20"/>
+          <w:szCs w:val="20"/>
+          <w:lang w:val="es-ES"/>
+        </w:rPr>
+        <w:t xml:space="preserve">en </w:t>
+      </w:r>
+      <w:r>
+        <w:rPr>
+          <w:rFonts w:ascii="Arial" w:hAnsi="Arial" w:cs="Arial"/>
+          <w:sz w:val="20"/>
+          <w:szCs w:val="20"/>
+          <w:lang w:val="es-ES"/>
+        </w:rPr>
+        <w:t xml:space="preserve">el local denominado </w:t>
+      </w:r>
+      <w:r>
+        <w:rPr>
+          <w:rFonts w:ascii="Arial" w:hAnsi="Arial" w:cs="Arial"/>
+          <w:b/>
+          <w:sz w:val="20"/>
+          <w:szCs w:val="20"/>
+          <w:lang w:val="es-ES"/>
+        </w:rPr>
+        <w:t xml:space="preserve">QUINTA </w:t>
+      </w:r>
+      <w:r>
+        <w:rPr>
+          <w:rFonts w:ascii="Arial" w:hAnsi="Arial" w:cs="Arial"/>
+          <w:b/>
+          <w:sz w:val="20"/>
+          <w:szCs w:val="20"/>
+          <w:lang w:val="es-ES"/>
+        </w:rPr>
+        <w:t>VENTURA</w:t>
+      </w:r>
+      <w:r>
+        <w:rPr>
+          <w:rFonts w:ascii="Arial" w:hAnsi="Arial" w:cs="Arial"/>
+          <w:b/>
+          <w:sz w:val="20"/>
+          <w:szCs w:val="20"/>
+          <w:lang w:val="es-ES"/>
+        </w:rPr>
+        <w:t>.</w:t>
+      </w:r>
+    </w:p>
+    <w:p>
+      <w:pPr>
+        <w:jc w:val="both"/>
+        <w:rPr>
+          <w:rFonts w:ascii="Arial" w:hAnsi="Arial" w:cs="Arial"/>
+          <w:b/>
+          <w:sz w:val="20"/>
+          <w:szCs w:val="20"/>
+          <w:lang w:val="es-ES"/>
+        </w:rPr>
+      </w:pPr>
+      <w:r>
+        <w:rPr>
+          <w:rFonts w:ascii="Arial" w:hAnsi="Arial" w:cs="Arial"/>
+          <w:sz w:val="20"/>
+          <w:szCs w:val="20"/>
+          <w:lang w:val="es-ES"/>
+        </w:rPr>
+        <w:t xml:space="preserve">5.- Asimismo, es su deseo el contratar los servicios de </w:t>
+      </w:r>
+      <w:r>
+        <w:rPr>
+          <w:rFonts w:ascii="Arial" w:hAnsi="Arial" w:cs="Arial"/>
+          <w:b/>
+          <w:sz w:val="20"/>
+          <w:szCs w:val="20"/>
+          <w:lang w:val="es-ES"/>
+        </w:rPr>
+        <w:t>&lt;</w:t>
+      </w:r>
+      <w:r>
+        <w:rPr>
+          <w:rFonts w:ascii="Arial" w:hAnsi="Arial" w:cs="Arial"/>
+          <w:b/>
+          <w:sz w:val="20"/>
+          <w:szCs w:val="20"/>
+          <w:lang w:val="es-ES"/>
+        </w:rPr>
+        <w:t>SERVICIOS</w:t>
+      </w:r>
+      <w:r>
+        <w:rPr>
+          <w:rFonts w:ascii="Arial" w:hAnsi="Arial" w:cs="Arial"/>
+          <w:b/>
+          <w:sz w:val="20"/>
+          <w:szCs w:val="20"/>
+          <w:lang w:val="es-ES"/>
+        </w:rPr>
+        <w:t>&gt;</w:t>
+      </w:r>
+      <w:r>
+        <w:rPr>
+          <w:rFonts w:ascii="Arial" w:hAnsi="Arial" w:cs="Arial"/>
+          <w:sz w:val="20"/>
+          <w:szCs w:val="20"/>
+          <w:lang w:val="es-ES"/>
+        </w:rPr>
+        <w:t>.</w:t>
+      </w:r>
+    </w:p>
+    <w:p>
+      <w:pPr>
+        <w:jc w:val="both"/>
+        <w:rPr>
+          <w:rFonts w:ascii="Arial" w:hAnsi="Arial" w:cs="Arial"/>
+          <w:sz w:val="20"/>
+          <w:szCs w:val="20"/>
+          <w:lang w:val="es-ES"/>
+        </w:rPr>
+      </w:pPr>
+      <w:r>
+        <w:rPr>
+          <w:rFonts w:ascii="Arial" w:hAnsi="Arial" w:cs="Arial"/>
+          <w:sz w:val="20"/>
+          <w:szCs w:val="20"/>
+          <w:lang w:val="es-ES"/>
+        </w:rPr>
+        <w:t>6.- El local y servicios adicionales los destinará única y</w:t>
+      </w:r>
+      <w:r>
+        <w:rPr>
+          <w:rFonts w:ascii="Arial" w:hAnsi="Arial" w:cs="Arial"/>
+          <w:sz w:val="20"/>
+          <w:szCs w:val="20"/>
+          <w:lang w:val="es-ES"/>
+        </w:rPr>
+        <w:t xml:space="preserve"> exclu</w:t>
+      </w:r>
+      <w:r>
+        <w:rPr>
+          <w:rFonts w:ascii="Arial" w:hAnsi="Arial" w:cs="Arial"/>
+          <w:sz w:val="20"/>
+          <w:szCs w:val="20"/>
+          <w:lang w:val="es-ES"/>
+        </w:rPr>
+        <w:t>sivamente</w:t>
+      </w:r>
+      <w:r>
+        <w:rPr>
+          <w:rFonts w:ascii="Arial" w:hAnsi="Arial" w:cs="Arial"/>
+          <w:sz w:val="20"/>
+          <w:szCs w:val="20"/>
+          <w:lang w:val="es-ES"/>
+        </w:rPr>
+        <w:t xml:space="preserve"> en</w:t>
+      </w:r>
+      <w:r>
+        <w:rPr>
+          <w:rFonts w:ascii="Arial" w:hAnsi="Arial" w:cs="Arial"/>
+          <w:sz w:val="20"/>
+          <w:szCs w:val="20"/>
+          <w:lang w:val="es-ES"/>
+        </w:rPr>
+        <w:t xml:space="preserve">: </w:t>
+      </w:r>
+      <w:r>
+        <w:rPr>
+          <w:rFonts w:ascii="Arial" w:hAnsi="Arial" w:cs="Arial"/>
+          <w:b/>
+          <w:sz w:val="20"/>
+          <w:szCs w:val="20"/>
+          <w:lang w:val="es-ES"/>
+        </w:rPr>
+        <w:t>&lt;SALON&gt;</w:t>
+      </w:r>
+      <w:r>
+        <w:rPr>
+          <w:rFonts w:ascii="Arial" w:hAnsi="Arial" w:cs="Arial"/>
+          <w:sz w:val="20"/>
+          <w:szCs w:val="20"/>
+          <w:lang w:val="es-ES"/>
+        </w:rPr>
+        <w:t xml:space="preserve">, </w:t>
+      </w:r>
+      <w:r>
+        <w:rPr>
+          <w:rFonts w:ascii="Arial" w:hAnsi="Arial" w:cs="Arial"/>
+          <w:b/>
+          <w:sz w:val="20"/>
+          <w:szCs w:val="20"/>
+          <w:lang w:val="es-ES"/>
+        </w:rPr>
+        <w:t>&lt;</w:t>
+      </w:r>
+      <w:r>
+        <w:rPr>
+          <w:rFonts w:ascii="Arial" w:hAnsi="Arial" w:cs="Arial"/>
+          <w:b/>
+          <w:sz w:val="20"/>
+          <w:szCs w:val="20"/>
+          <w:lang w:val="es-ES"/>
+        </w:rPr>
+        <w:t>SERVICIOS_RESERVACION</w:t>
+      </w:r>
       <w:bookmarkStart w:id="0" w:name="_GoBack"/>
       <w:bookmarkEnd w:id="0"/>
       <w:r>
         <w:rPr>
           <w:rFonts w:ascii="Arial" w:hAnsi="Arial" w:cs="Arial"/>
-          <w:sz w:val="20"/>
-          <w:szCs w:val="20"/>
-          <w:lang w:val="es-ES"/>
-        </w:rPr>
-        <w:t xml:space="preserve">en </w:t>
-      </w:r>
-      <w:r>
-        <w:rPr>
-          <w:rFonts w:ascii="Arial" w:hAnsi="Arial" w:cs="Arial"/>
-          <w:sz w:val="20"/>
-          <w:szCs w:val="20"/>
-          <w:lang w:val="es-ES"/>
-        </w:rPr>
-        <w:t xml:space="preserve">el local denominado </w:t>
-      </w:r>
-      <w:r>
-        <w:rPr>
-          <w:rFonts w:ascii="Arial" w:hAnsi="Arial" w:cs="Arial"/>
-          <w:b/>
-          <w:sz w:val="20"/>
-          <w:szCs w:val="20"/>
-          <w:lang w:val="es-ES"/>
-        </w:rPr>
-        <w:t xml:space="preserve">QUINTA </w:t>
-      </w:r>
-      <w:r>
-        <w:rPr>
-          <w:rFonts w:ascii="Arial" w:hAnsi="Arial" w:cs="Arial"/>
-          <w:b/>
-          <w:sz w:val="20"/>
-          <w:szCs w:val="20"/>
-          <w:lang w:val="es-ES"/>
-        </w:rPr>
-        <w:t>VENTURA</w:t>
-      </w:r>
-      <w:r>
-        <w:rPr>
-          <w:rFonts w:ascii="Arial" w:hAnsi="Arial" w:cs="Arial"/>
-          <w:b/>
+          <w:b/>
+          <w:sz w:val="20"/>
+          <w:szCs w:val="20"/>
+          <w:lang w:val="es-ES"/>
+        </w:rPr>
+        <w:t>&gt;</w:t>
+      </w:r>
+      <w:r>
+        <w:rPr>
+          <w:rFonts w:ascii="Arial" w:hAnsi="Arial" w:cs="Arial"/>
           <w:sz w:val="20"/>
           <w:szCs w:val="20"/>
           <w:lang w:val="es-ES"/>
@@ -1556,20 +1677,318 @@
         <w:jc w:val="both"/>
         <w:rPr>
           <w:rFonts w:ascii="Arial" w:hAnsi="Arial" w:cs="Arial"/>
-          <w:b/>
-          <w:sz w:val="20"/>
-          <w:szCs w:val="20"/>
-          <w:lang w:val="es-ES"/>
-        </w:rPr>
-      </w:pPr>
-      <w:r>
-        <w:rPr>
-          <w:rFonts w:ascii="Arial" w:hAnsi="Arial" w:cs="Arial"/>
-          <w:sz w:val="20"/>
-          <w:szCs w:val="20"/>
-          <w:lang w:val="es-ES"/>
-        </w:rPr>
-        <w:t xml:space="preserve">5.- Asimismo, es su deseo el contratar los servicios de </w:t>
+          <w:sz w:val="20"/>
+          <w:szCs w:val="20"/>
+          <w:lang w:val="es-ES"/>
+        </w:rPr>
+      </w:pPr>
+      <w:r>
+        <w:rPr>
+          <w:rFonts w:ascii="Arial" w:hAnsi="Arial" w:cs="Arial"/>
+          <w:sz w:val="20"/>
+          <w:szCs w:val="20"/>
+          <w:lang w:val="es-ES"/>
+        </w:rPr>
+        <w:t>Expuesto y aceptado lo anterior, las partes acuerdan obligarse en los términos de las siguientes:</w:t>
+      </w:r>
+    </w:p>
+    <w:p>
+      <w:pPr>
+        <w:jc w:val="center"/>
+        <w:rPr>
+          <w:rFonts w:ascii="Arial" w:hAnsi="Arial" w:cs="Arial"/>
+          <w:sz w:val="20"/>
+          <w:szCs w:val="20"/>
+          <w:lang w:val="es-ES"/>
+        </w:rPr>
+      </w:pPr>
+      <w:r>
+        <w:rPr>
+          <w:rFonts w:ascii="Arial" w:hAnsi="Arial" w:cs="Arial"/>
+          <w:sz w:val="20"/>
+          <w:szCs w:val="20"/>
+          <w:lang w:val="es-ES"/>
+        </w:rPr>
+        <w:t>CLÁUSULAS:</w:t>
+      </w:r>
+    </w:p>
+    <w:p>
+      <w:pPr>
+        <w:jc w:val="both"/>
+        <w:rPr>
+          <w:rFonts w:ascii="Arial" w:hAnsi="Arial" w:cs="Arial"/>
+          <w:sz w:val="20"/>
+          <w:szCs w:val="20"/>
+          <w:lang w:val="es-ES"/>
+        </w:rPr>
+      </w:pPr>
+      <w:r>
+        <w:rPr>
+          <w:rFonts w:ascii="Arial" w:hAnsi="Arial" w:cs="Arial"/>
+          <w:b/>
+          <w:sz w:val="20"/>
+          <w:szCs w:val="20"/>
+          <w:lang w:val="es-ES"/>
+        </w:rPr>
+        <w:t>PRIMERA.</w:t>
+      </w:r>
+      <w:r>
+        <w:rPr>
+          <w:rFonts w:ascii="Arial" w:hAnsi="Arial" w:cs="Arial"/>
+          <w:sz w:val="20"/>
+          <w:szCs w:val="20"/>
+          <w:lang w:val="es-ES"/>
+        </w:rPr>
+        <w:t xml:space="preserve">- “EL ARRENDADOR” da en arrendamiento y “EL ARRENDATARIO” </w:t>
+      </w:r>
+      <w:r>
+        <w:rPr>
+          <w:rFonts w:ascii="Arial" w:hAnsi="Arial" w:cs="Arial"/>
+          <w:b/>
+        </w:rPr>
+        <w:t>&lt;CLIENTE&gt;</w:t>
+      </w:r>
+      <w:r>
+        <w:rPr>
+          <w:rFonts w:ascii="Arial" w:hAnsi="Arial" w:cs="Arial"/>
+          <w:b/>
+          <w:sz w:val="20"/>
+          <w:szCs w:val="20"/>
+          <w:lang w:val="es-ES"/>
+        </w:rPr>
+        <w:t>,</w:t>
+      </w:r>
+      <w:r>
+        <w:rPr>
+          <w:rFonts w:ascii="Arial" w:hAnsi="Arial" w:cs="Arial"/>
+          <w:sz w:val="20"/>
+          <w:szCs w:val="20"/>
+          <w:lang w:val="es-ES"/>
+        </w:rPr>
+        <w:t xml:space="preserve"> </w:t>
+      </w:r>
+      <w:r>
+        <w:rPr>
+          <w:rFonts w:ascii="Arial" w:hAnsi="Arial" w:cs="Arial"/>
+          <w:sz w:val="20"/>
+          <w:szCs w:val="20"/>
+          <w:lang w:val="es-ES"/>
+        </w:rPr>
+        <w:t xml:space="preserve">acepta en dicho concepto el local denominado </w:t>
+      </w:r>
+      <w:r>
+        <w:rPr>
+          <w:rFonts w:ascii="Arial" w:hAnsi="Arial" w:cs="Arial"/>
+          <w:sz w:val="20"/>
+          <w:szCs w:val="20"/>
+          <w:lang w:val="es-ES"/>
+        </w:rPr>
+        <w:t>“</w:t>
+      </w:r>
+      <w:r>
+        <w:rPr>
+          <w:rFonts w:ascii="Arial" w:hAnsi="Arial" w:cs="Arial"/>
+          <w:b/>
+          <w:sz w:val="20"/>
+          <w:szCs w:val="20"/>
+          <w:lang w:val="es-ES"/>
+        </w:rPr>
+        <w:t>QUINTA VENTURA</w:t>
+      </w:r>
+      <w:r>
+        <w:rPr>
+          <w:rFonts w:ascii="Arial" w:hAnsi="Arial" w:cs="Arial"/>
+          <w:sz w:val="20"/>
+          <w:szCs w:val="20"/>
+          <w:lang w:val="es-ES"/>
+        </w:rPr>
+        <w:t>”</w:t>
+      </w:r>
+      <w:r>
+        <w:rPr>
+          <w:rFonts w:ascii="Arial" w:hAnsi="Arial" w:cs="Arial"/>
+          <w:sz w:val="20"/>
+          <w:szCs w:val="20"/>
+          <w:lang w:val="es-ES"/>
+        </w:rPr>
+        <w:t>, descrito en el inciso “</w:t>
+      </w:r>
+      <w:r>
+        <w:rPr>
+          <w:rFonts w:ascii="Arial" w:hAnsi="Arial" w:cs="Arial"/>
+          <w:b/>
+          <w:sz w:val="20"/>
+          <w:szCs w:val="20"/>
+          <w:lang w:val="es-ES"/>
+        </w:rPr>
+        <w:t>b</w:t>
+      </w:r>
+      <w:r>
+        <w:rPr>
+          <w:rFonts w:ascii="Arial" w:hAnsi="Arial" w:cs="Arial"/>
+          <w:sz w:val="20"/>
+          <w:szCs w:val="20"/>
+          <w:lang w:val="es-ES"/>
+        </w:rPr>
+        <w:t xml:space="preserve">” de la declaración número 2 (dos) de “EL ARRENDADOR”, en el entendido de que su derecho de uso será por </w:t>
+      </w:r>
+      <w:r>
+        <w:rPr>
+          <w:rFonts w:ascii="Arial" w:hAnsi="Arial" w:cs="Arial"/>
+          <w:sz w:val="20"/>
+          <w:szCs w:val="20"/>
+          <w:lang w:val="es-ES"/>
+        </w:rPr>
+        <w:t xml:space="preserve">un </w:t>
+      </w:r>
+      <w:r>
+        <w:rPr>
+          <w:rFonts w:ascii="Arial" w:hAnsi="Arial" w:cs="Arial"/>
+          <w:sz w:val="20"/>
+          <w:szCs w:val="20"/>
+          <w:lang w:val="es-ES"/>
+        </w:rPr>
+        <w:t xml:space="preserve">lapso de </w:t>
+      </w:r>
+      <w:r>
+        <w:rPr>
+          <w:rFonts w:ascii="Arial" w:hAnsi="Arial" w:cs="Arial"/>
+          <w:b/>
+          <w:sz w:val="20"/>
+          <w:szCs w:val="20"/>
+          <w:lang w:val="es-ES"/>
+        </w:rPr>
+        <w:t>&lt;SESIONES&gt;</w:t>
+      </w:r>
+      <w:r>
+        <w:rPr>
+          <w:rFonts w:ascii="Arial" w:hAnsi="Arial" w:cs="Arial"/>
+          <w:sz w:val="20"/>
+          <w:szCs w:val="20"/>
+          <w:lang w:val="es-ES"/>
+        </w:rPr>
+        <w:t>,</w:t>
+      </w:r>
+      <w:r>
+        <w:rPr>
+          <w:rFonts w:ascii="Arial" w:hAnsi="Arial" w:cs="Arial"/>
+          <w:sz w:val="20"/>
+          <w:szCs w:val="20"/>
+          <w:lang w:val="es-ES"/>
+        </w:rPr>
+        <w:t xml:space="preserve"> podrá atender en dic</w:t>
+      </w:r>
+      <w:r>
+        <w:rPr>
+          <w:rFonts w:ascii="Arial" w:hAnsi="Arial" w:cs="Arial"/>
+          <w:sz w:val="20"/>
+          <w:szCs w:val="20"/>
+          <w:lang w:val="es-ES"/>
+        </w:rPr>
+        <w:t xml:space="preserve">ho espacio un máximo de </w:t>
+      </w:r>
+      <w:r>
+        <w:rPr>
+          <w:rFonts w:ascii="Arial" w:hAnsi="Arial" w:cs="Arial"/>
+          <w:b/>
+          <w:sz w:val="20"/>
+          <w:szCs w:val="20"/>
+          <w:lang w:val="es-ES"/>
+        </w:rPr>
+        <w:t>&lt;INVITADOS&gt;</w:t>
+      </w:r>
+      <w:r>
+        <w:rPr>
+          <w:rFonts w:ascii="Arial" w:hAnsi="Arial" w:cs="Arial"/>
+          <w:sz w:val="20"/>
+          <w:szCs w:val="20"/>
+          <w:lang w:val="es-ES"/>
+        </w:rPr>
+        <w:t xml:space="preserve"> personas</w:t>
+      </w:r>
+      <w:r>
+        <w:rPr>
+          <w:rFonts w:ascii="Arial" w:hAnsi="Arial" w:cs="Arial"/>
+          <w:sz w:val="20"/>
+          <w:szCs w:val="20"/>
+          <w:lang w:val="es-ES"/>
+        </w:rPr>
+        <w:t>.</w:t>
+      </w:r>
+    </w:p>
+    <w:p>
+      <w:pPr>
+        <w:jc w:val="both"/>
+        <w:rPr>
+          <w:rFonts w:ascii="Arial" w:hAnsi="Arial" w:cs="Arial"/>
+          <w:sz w:val="20"/>
+          <w:szCs w:val="20"/>
+          <w:lang w:val="es-ES"/>
+        </w:rPr>
+      </w:pPr>
+      <w:r>
+        <w:rPr>
+          <w:rFonts w:ascii="Arial" w:hAnsi="Arial" w:cs="Arial"/>
+          <w:b/>
+          <w:sz w:val="20"/>
+          <w:szCs w:val="20"/>
+          <w:lang w:val="es-ES"/>
+        </w:rPr>
+        <w:t>SEGUNDA.</w:t>
+      </w:r>
+      <w:r>
+        <w:rPr>
+          <w:rFonts w:ascii="Arial" w:hAnsi="Arial" w:cs="Arial"/>
+          <w:sz w:val="20"/>
+          <w:szCs w:val="20"/>
+          <w:lang w:val="es-ES"/>
+        </w:rPr>
+        <w:t xml:space="preserve"> -</w:t>
+      </w:r>
+      <w:r>
+        <w:rPr>
+          <w:rFonts w:ascii="Arial" w:hAnsi="Arial" w:cs="Arial"/>
+          <w:sz w:val="20"/>
+          <w:szCs w:val="20"/>
+          <w:lang w:val="es-ES"/>
+        </w:rPr>
+        <w:t xml:space="preserve"> Ade</w:t>
+      </w:r>
+      <w:r>
+        <w:rPr>
+          <w:rFonts w:ascii="Arial" w:hAnsi="Arial" w:cs="Arial"/>
+          <w:sz w:val="20"/>
+          <w:szCs w:val="20"/>
+          <w:lang w:val="es-ES"/>
+        </w:rPr>
+        <w:t>más, solicita los ser</w:t>
+      </w:r>
+      <w:r>
+        <w:rPr>
+          <w:rFonts w:ascii="Arial" w:hAnsi="Arial" w:cs="Arial"/>
+          <w:sz w:val="20"/>
+          <w:szCs w:val="20"/>
+          <w:lang w:val="es-ES"/>
+        </w:rPr>
+        <w:t xml:space="preserve">vicios </w:t>
+      </w:r>
+      <w:r>
+        <w:rPr>
+          <w:rFonts w:ascii="Arial" w:hAnsi="Arial" w:cs="Arial"/>
+          <w:sz w:val="20"/>
+          <w:szCs w:val="20"/>
+          <w:lang w:val="es-ES"/>
+        </w:rPr>
+        <w:t>de alimentos</w:t>
+      </w:r>
+      <w:r>
+        <w:rPr>
+          <w:rFonts w:ascii="Arial" w:hAnsi="Arial" w:cs="Arial"/>
+          <w:sz w:val="20"/>
+          <w:szCs w:val="20"/>
+          <w:lang w:val="es-ES"/>
+        </w:rPr>
+        <w:t xml:space="preserve">: </w:t>
       </w:r>
       <w:r>
         <w:rPr>
@@ -1589,7 +2008,7 @@
           <w:szCs w:val="20"/>
           <w:lang w:val="es-ES"/>
         </w:rPr>
-        <w:t>SERVICIOS</w:t>
+        <w:t>SERVICIOS_BANQUETE</w:t>
       </w:r>
       <w:r>
         <w:rPr>
@@ -1600,418 +2019,6 @@
           <w:lang w:val="es-ES"/>
         </w:rPr>
         <w:t>&gt;</w:t>
-      </w:r>
-      <w:r>
-        <w:rPr>
-          <w:rFonts w:ascii="Arial" w:hAnsi="Arial" w:cs="Arial"/>
-          <w:sz w:val="20"/>
-          <w:szCs w:val="20"/>
-          <w:lang w:val="es-ES"/>
-        </w:rPr>
-        <w:t>.</w:t>
-      </w:r>
-    </w:p>
-    <w:p>
-      <w:pPr>
-        <w:jc w:val="both"/>
-        <w:rPr>
-          <w:rFonts w:ascii="Arial" w:hAnsi="Arial" w:cs="Arial"/>
-          <w:sz w:val="20"/>
-          <w:szCs w:val="20"/>
-          <w:lang w:val="es-ES"/>
-        </w:rPr>
-      </w:pPr>
-      <w:r>
-        <w:rPr>
-          <w:rFonts w:ascii="Arial" w:hAnsi="Arial" w:cs="Arial"/>
-          <w:sz w:val="20"/>
-          <w:szCs w:val="20"/>
-          <w:lang w:val="es-ES"/>
-        </w:rPr>
-        <w:t>6.- El local y servicios adicionales los destinará única y</w:t>
-      </w:r>
-      <w:r>
-        <w:rPr>
-          <w:rFonts w:ascii="Arial" w:hAnsi="Arial" w:cs="Arial"/>
-          <w:sz w:val="20"/>
-          <w:szCs w:val="20"/>
-          <w:lang w:val="es-ES"/>
-        </w:rPr>
-        <w:t xml:space="preserve"> exclu</w:t>
-      </w:r>
-      <w:r>
-        <w:rPr>
-          <w:rFonts w:ascii="Arial" w:hAnsi="Arial" w:cs="Arial"/>
-          <w:sz w:val="20"/>
-          <w:szCs w:val="20"/>
-          <w:lang w:val="es-ES"/>
-        </w:rPr>
-        <w:t>sivamente</w:t>
-      </w:r>
-      <w:r>
-        <w:rPr>
-          <w:rFonts w:ascii="Arial" w:hAnsi="Arial" w:cs="Arial"/>
-          <w:sz w:val="20"/>
-          <w:szCs w:val="20"/>
-          <w:lang w:val="es-ES"/>
-        </w:rPr>
-        <w:t xml:space="preserve"> en</w:t>
-      </w:r>
-      <w:r>
-        <w:rPr>
-          <w:rFonts w:ascii="Arial" w:hAnsi="Arial" w:cs="Arial"/>
-          <w:sz w:val="20"/>
-          <w:szCs w:val="20"/>
-          <w:lang w:val="es-ES"/>
-        </w:rPr>
-        <w:t>: Salón mediano para 20</w:t>
-      </w:r>
-      <w:r>
-        <w:rPr>
-          <w:rFonts w:ascii="Arial" w:hAnsi="Arial" w:cs="Arial"/>
-          <w:sz w:val="20"/>
-          <w:szCs w:val="20"/>
-          <w:lang w:val="es-ES"/>
-        </w:rPr>
-        <w:t>0 personas</w:t>
-      </w:r>
-      <w:r>
-        <w:rPr>
-          <w:rFonts w:ascii="Arial" w:hAnsi="Arial" w:cs="Arial"/>
-          <w:sz w:val="20"/>
-          <w:szCs w:val="20"/>
-          <w:lang w:val="es-ES"/>
-        </w:rPr>
-        <w:t>, banquete con platillo a base de pollo, meseros, vasos de cristal platos y cubiertos.</w:t>
-      </w:r>
-    </w:p>
-    <w:p>
-      <w:pPr>
-        <w:jc w:val="both"/>
-        <w:rPr>
-          <w:rFonts w:ascii="Arial" w:hAnsi="Arial" w:cs="Arial"/>
-          <w:sz w:val="20"/>
-          <w:szCs w:val="20"/>
-          <w:lang w:val="es-ES"/>
-        </w:rPr>
-      </w:pPr>
-      <w:r>
-        <w:rPr>
-          <w:rFonts w:ascii="Arial" w:hAnsi="Arial" w:cs="Arial"/>
-          <w:sz w:val="20"/>
-          <w:szCs w:val="20"/>
-          <w:lang w:val="es-ES"/>
-        </w:rPr>
-        <w:t>Expuesto y aceptado lo anterior, las partes acuerdan obligarse en los términos de las siguientes:</w:t>
-      </w:r>
-    </w:p>
-    <w:p>
-      <w:pPr>
-        <w:jc w:val="center"/>
-        <w:rPr>
-          <w:rFonts w:ascii="Arial" w:hAnsi="Arial" w:cs="Arial"/>
-          <w:sz w:val="20"/>
-          <w:szCs w:val="20"/>
-          <w:lang w:val="es-ES"/>
-        </w:rPr>
-      </w:pPr>
-      <w:r>
-        <w:rPr>
-          <w:rFonts w:ascii="Arial" w:hAnsi="Arial" w:cs="Arial"/>
-          <w:sz w:val="20"/>
-          <w:szCs w:val="20"/>
-          <w:lang w:val="es-ES"/>
-        </w:rPr>
-        <w:t>CLÁUSULAS:</w:t>
-      </w:r>
-    </w:p>
-    <w:p>
-      <w:pPr>
-        <w:jc w:val="both"/>
-        <w:rPr>
-          <w:rFonts w:ascii="Arial" w:hAnsi="Arial" w:cs="Arial"/>
-          <w:sz w:val="20"/>
-          <w:szCs w:val="20"/>
-          <w:lang w:val="es-ES"/>
-        </w:rPr>
-      </w:pPr>
-      <w:r>
-        <w:rPr>
-          <w:rFonts w:ascii="Arial" w:hAnsi="Arial" w:cs="Arial"/>
-          <w:b/>
-          <w:sz w:val="20"/>
-          <w:szCs w:val="20"/>
-          <w:lang w:val="es-ES"/>
-        </w:rPr>
-        <w:t>PRIMERA.</w:t>
-      </w:r>
-      <w:r>
-        <w:rPr>
-          <w:rFonts w:ascii="Arial" w:hAnsi="Arial" w:cs="Arial"/>
-          <w:sz w:val="20"/>
-          <w:szCs w:val="20"/>
-          <w:lang w:val="es-ES"/>
-        </w:rPr>
-        <w:t xml:space="preserve">- “EL ARRENDADOR” da en arrendamiento y “EL ARRENDATARIO” </w:t>
-      </w:r>
-      <w:r>
-        <w:rPr>
-          <w:rFonts w:ascii="Arial" w:hAnsi="Arial" w:cs="Arial"/>
-          <w:b/>
-        </w:rPr>
-        <w:t>&lt;CLIENTE&gt;</w:t>
-      </w:r>
-      <w:r>
-        <w:rPr>
-          <w:rFonts w:ascii="Arial" w:hAnsi="Arial" w:cs="Arial"/>
-          <w:b/>
-          <w:sz w:val="20"/>
-          <w:szCs w:val="20"/>
-          <w:lang w:val="es-ES"/>
-        </w:rPr>
-        <w:t>,</w:t>
-      </w:r>
-      <w:r>
-        <w:rPr>
-          <w:rFonts w:ascii="Arial" w:hAnsi="Arial" w:cs="Arial"/>
-          <w:sz w:val="20"/>
-          <w:szCs w:val="20"/>
-          <w:lang w:val="es-ES"/>
-        </w:rPr>
-        <w:t xml:space="preserve"> </w:t>
-      </w:r>
-      <w:r>
-        <w:rPr>
-          <w:rFonts w:ascii="Arial" w:hAnsi="Arial" w:cs="Arial"/>
-          <w:sz w:val="20"/>
-          <w:szCs w:val="20"/>
-          <w:lang w:val="es-ES"/>
-        </w:rPr>
-        <w:t xml:space="preserve">acepta en dicho concepto el local denominado </w:t>
-      </w:r>
-      <w:r>
-        <w:rPr>
-          <w:rFonts w:ascii="Arial" w:hAnsi="Arial" w:cs="Arial"/>
-          <w:sz w:val="20"/>
-          <w:szCs w:val="20"/>
-          <w:lang w:val="es-ES"/>
-        </w:rPr>
-        <w:t>“</w:t>
-      </w:r>
-      <w:r>
-        <w:rPr>
-          <w:rFonts w:ascii="Arial" w:hAnsi="Arial" w:cs="Arial"/>
-          <w:b/>
-          <w:sz w:val="20"/>
-          <w:szCs w:val="20"/>
-          <w:lang w:val="es-ES"/>
-        </w:rPr>
-        <w:t>QUINTA VENTURA</w:t>
-      </w:r>
-      <w:r>
-        <w:rPr>
-          <w:rFonts w:ascii="Arial" w:hAnsi="Arial" w:cs="Arial"/>
-          <w:sz w:val="20"/>
-          <w:szCs w:val="20"/>
-          <w:lang w:val="es-ES"/>
-        </w:rPr>
-        <w:t>”</w:t>
-      </w:r>
-      <w:r>
-        <w:rPr>
-          <w:rFonts w:ascii="Arial" w:hAnsi="Arial" w:cs="Arial"/>
-          <w:sz w:val="20"/>
-          <w:szCs w:val="20"/>
-          <w:lang w:val="es-ES"/>
-        </w:rPr>
-        <w:t>, descrito en el inciso “</w:t>
-      </w:r>
-      <w:r>
-        <w:rPr>
-          <w:rFonts w:ascii="Arial" w:hAnsi="Arial" w:cs="Arial"/>
-          <w:b/>
-          <w:sz w:val="20"/>
-          <w:szCs w:val="20"/>
-          <w:lang w:val="es-ES"/>
-        </w:rPr>
-        <w:t>b</w:t>
-      </w:r>
-      <w:r>
-        <w:rPr>
-          <w:rFonts w:ascii="Arial" w:hAnsi="Arial" w:cs="Arial"/>
-          <w:sz w:val="20"/>
-          <w:szCs w:val="20"/>
-          <w:lang w:val="es-ES"/>
-        </w:rPr>
-        <w:t xml:space="preserve">” de la declaración número 2 (dos) de “EL ARRENDADOR”, en el entendido de que su derecho de uso será por </w:t>
-      </w:r>
-      <w:r>
-        <w:rPr>
-          <w:rFonts w:ascii="Arial" w:hAnsi="Arial" w:cs="Arial"/>
-          <w:sz w:val="20"/>
-          <w:szCs w:val="20"/>
-          <w:lang w:val="es-ES"/>
-        </w:rPr>
-        <w:t xml:space="preserve">un </w:t>
-      </w:r>
-      <w:r>
-        <w:rPr>
-          <w:rFonts w:ascii="Arial" w:hAnsi="Arial" w:cs="Arial"/>
-          <w:sz w:val="20"/>
-          <w:szCs w:val="20"/>
-          <w:lang w:val="es-ES"/>
-        </w:rPr>
-        <w:t xml:space="preserve">lapso de </w:t>
-      </w:r>
-      <w:r>
-        <w:rPr>
-          <w:rFonts w:ascii="Arial" w:hAnsi="Arial" w:cs="Arial"/>
-          <w:b/>
-          <w:sz w:val="20"/>
-          <w:szCs w:val="20"/>
-          <w:lang w:val="es-ES"/>
-        </w:rPr>
-        <w:t>&lt;SESIONES&gt;</w:t>
-      </w:r>
-      <w:r>
-        <w:rPr>
-          <w:rFonts w:ascii="Arial" w:hAnsi="Arial" w:cs="Arial"/>
-          <w:sz w:val="20"/>
-          <w:szCs w:val="20"/>
-          <w:lang w:val="es-ES"/>
-        </w:rPr>
-        <w:t>,</w:t>
-      </w:r>
-      <w:r>
-        <w:rPr>
-          <w:rFonts w:ascii="Arial" w:hAnsi="Arial" w:cs="Arial"/>
-          <w:sz w:val="20"/>
-          <w:szCs w:val="20"/>
-          <w:lang w:val="es-ES"/>
-        </w:rPr>
-        <w:t xml:space="preserve"> podrá atender en dic</w:t>
-      </w:r>
-      <w:r>
-        <w:rPr>
-          <w:rFonts w:ascii="Arial" w:hAnsi="Arial" w:cs="Arial"/>
-          <w:sz w:val="20"/>
-          <w:szCs w:val="20"/>
-          <w:lang w:val="es-ES"/>
-        </w:rPr>
-        <w:t xml:space="preserve">ho espacio un máximo de </w:t>
-      </w:r>
-      <w:r>
-        <w:rPr>
-          <w:rFonts w:ascii="Arial" w:hAnsi="Arial" w:cs="Arial"/>
-          <w:b/>
-          <w:sz w:val="20"/>
-          <w:szCs w:val="20"/>
-          <w:lang w:val="es-ES"/>
-        </w:rPr>
-        <w:t>&lt;INVITADOS&gt;</w:t>
-      </w:r>
-      <w:r>
-        <w:rPr>
-          <w:rFonts w:ascii="Arial" w:hAnsi="Arial" w:cs="Arial"/>
-          <w:sz w:val="20"/>
-          <w:szCs w:val="20"/>
-          <w:lang w:val="es-ES"/>
-        </w:rPr>
-        <w:t xml:space="preserve"> personas</w:t>
-      </w:r>
-      <w:r>
-        <w:rPr>
-          <w:rFonts w:ascii="Arial" w:hAnsi="Arial" w:cs="Arial"/>
-          <w:sz w:val="20"/>
-          <w:szCs w:val="20"/>
-          <w:lang w:val="es-ES"/>
-        </w:rPr>
-        <w:t>.</w:t>
-      </w:r>
-    </w:p>
-    <w:p>
-      <w:pPr>
-        <w:jc w:val="both"/>
-        <w:rPr>
-          <w:rFonts w:ascii="Arial" w:hAnsi="Arial" w:cs="Arial"/>
-          <w:sz w:val="20"/>
-          <w:szCs w:val="20"/>
-          <w:lang w:val="es-ES"/>
-        </w:rPr>
-      </w:pPr>
-      <w:r>
-        <w:rPr>
-          <w:rFonts w:ascii="Arial" w:hAnsi="Arial" w:cs="Arial"/>
-          <w:b/>
-          <w:sz w:val="20"/>
-          <w:szCs w:val="20"/>
-          <w:lang w:val="es-ES"/>
-        </w:rPr>
-        <w:t>SEGUNDA.</w:t>
-      </w:r>
-      <w:r>
-        <w:rPr>
-          <w:rFonts w:ascii="Arial" w:hAnsi="Arial" w:cs="Arial"/>
-          <w:sz w:val="20"/>
-          <w:szCs w:val="20"/>
-          <w:lang w:val="es-ES"/>
-        </w:rPr>
-        <w:t xml:space="preserve"> -</w:t>
-      </w:r>
-      <w:r>
-        <w:rPr>
-          <w:rFonts w:ascii="Arial" w:hAnsi="Arial" w:cs="Arial"/>
-          <w:sz w:val="20"/>
-          <w:szCs w:val="20"/>
-          <w:lang w:val="es-ES"/>
-        </w:rPr>
-        <w:t xml:space="preserve"> Ade</w:t>
-      </w:r>
-      <w:r>
-        <w:rPr>
-          <w:rFonts w:ascii="Arial" w:hAnsi="Arial" w:cs="Arial"/>
-          <w:sz w:val="20"/>
-          <w:szCs w:val="20"/>
-          <w:lang w:val="es-ES"/>
-        </w:rPr>
-        <w:t>más, solicita los ser</w:t>
-      </w:r>
-      <w:r>
-        <w:rPr>
-          <w:rFonts w:ascii="Arial" w:hAnsi="Arial" w:cs="Arial"/>
-          <w:sz w:val="20"/>
-          <w:szCs w:val="20"/>
-          <w:lang w:val="es-ES"/>
-        </w:rPr>
-        <w:t xml:space="preserve">vicios </w:t>
-      </w:r>
-      <w:r>
-        <w:rPr>
-          <w:rFonts w:ascii="Arial" w:hAnsi="Arial" w:cs="Arial"/>
-          <w:sz w:val="20"/>
-          <w:szCs w:val="20"/>
-          <w:lang w:val="es-ES"/>
-        </w:rPr>
-        <w:t>de alimentos</w:t>
-      </w:r>
-      <w:r>
-        <w:rPr>
-          <w:rFonts w:ascii="Arial" w:hAnsi="Arial" w:cs="Arial"/>
-          <w:sz w:val="20"/>
-          <w:szCs w:val="20"/>
-          <w:lang w:val="es-ES"/>
-        </w:rPr>
-        <w:t xml:space="preserve">: </w:t>
-      </w:r>
-      <w:r>
-        <w:rPr>
-          <w:rFonts w:ascii="Arial" w:hAnsi="Arial" w:cs="Arial"/>
-          <w:b/>
-          <w:sz w:val="20"/>
-          <w:szCs w:val="20"/>
-          <w:lang w:val="es-ES"/>
-        </w:rPr>
-        <w:t>&lt;SERVICIOS&gt;</w:t>
       </w:r>
       <w:r>
         <w:rPr>
@@ -5988,7 +5995,7 @@
       <w:rPr>
         <w:noProof/>
       </w:rPr>
-      <w:t>3</w:t>
+      <w:t>2</w:t>
     </w:r>
     <w:r>
       <w:fldChar w:fldCharType="end"/>
@@ -6802,7 +6809,7 @@
 </file>
 
 <file path=customXml/itemProps1.xml><?xml version="1.0" encoding="utf-8"?>
-<ds:datastoreItem xmlns:ds="http://schemas.openxmlformats.org/officeDocument/2006/customXml" ds:itemID="{B24165EA-BF83-4691-A3B2-E4B8C9B653B6}">
+<ds:datastoreItem xmlns:ds="http://schemas.openxmlformats.org/officeDocument/2006/customXml" ds:itemID="{5B6549E3-8CAD-4147-9B81-B58E3E0ADB78}">
   <ds:schemaRefs>
     <ds:schemaRef ds:uri="http://schemas.openxmlformats.org/officeDocument/2006/bibliography"/>
   </ds:schemaRefs>

</xml_diff>